<commit_message>
we can use str functions
</commit_message>
<xml_diff>
--- a/Project_Documentation.docx
+++ b/Project_Documentation.docx
@@ -459,17 +459,32 @@
           <w:sz w:val="24"/>
           <w:szCs w:val="24"/>
         </w:rPr>
-        <w:t>No use of advanced string manipulation functions (</w:t>
+        <w:t>No use of time functions (</w:t>
+      </w:r>
+      <w:r>
+        <w:rPr>
+          <w:rFonts w:ascii="Courier New" w:eastAsia="Times New Roman" w:hAnsi="Courier New" w:cs="Courier New"/>
+          <w:sz w:val="20"/>
+          <w:szCs w:val="20"/>
+        </w:rPr>
+        <w:t>time()</w:t>
+      </w:r>
+      <w:r>
+        <w:rPr>
+          <w:rFonts w:ascii="Times New Roman" w:eastAsia="Times New Roman" w:hAnsi="Times New Roman" w:cs="Times New Roman"/>
+          <w:sz w:val="24"/>
+          <w:szCs w:val="24"/>
+        </w:rPr>
+        <w:t xml:space="preserve">, </w:t>
       </w:r>
       <w:proofErr w:type="spellStart"/>
-      <w:proofErr w:type="gramStart"/>
-      <w:r>
-        <w:rPr>
-          <w:rFonts w:ascii="Courier New" w:eastAsia="Times New Roman" w:hAnsi="Courier New" w:cs="Courier New"/>
-          <w:sz w:val="20"/>
-          <w:szCs w:val="20"/>
-        </w:rPr>
-        <w:t>strlen</w:t>
+      <w:r>
+        <w:rPr>
+          <w:rFonts w:ascii="Courier New" w:eastAsia="Times New Roman" w:hAnsi="Courier New" w:cs="Courier New"/>
+          <w:sz w:val="20"/>
+          <w:szCs w:val="20"/>
+        </w:rPr>
+        <w:t>strftime</w:t>
       </w:r>
       <w:proofErr w:type="spellEnd"/>
       <w:r>
@@ -478,41 +493,6 @@
           <w:sz w:val="20"/>
           <w:szCs w:val="20"/>
         </w:rPr>
-        <w:t>(</w:t>
-      </w:r>
-      <w:proofErr w:type="gramEnd"/>
-      <w:r>
-        <w:rPr>
-          <w:rFonts w:ascii="Courier New" w:eastAsia="Times New Roman" w:hAnsi="Courier New" w:cs="Courier New"/>
-          <w:sz w:val="20"/>
-          <w:szCs w:val="20"/>
-        </w:rPr>
-        <w:t>)</w:t>
-      </w:r>
-      <w:r>
-        <w:rPr>
-          <w:rFonts w:ascii="Times New Roman" w:eastAsia="Times New Roman" w:hAnsi="Times New Roman" w:cs="Times New Roman"/>
-          <w:sz w:val="24"/>
-          <w:szCs w:val="24"/>
-        </w:rPr>
-        <w:t xml:space="preserve">, </w:t>
-      </w:r>
-      <w:proofErr w:type="spellStart"/>
-      <w:r>
-        <w:rPr>
-          <w:rFonts w:ascii="Courier New" w:eastAsia="Times New Roman" w:hAnsi="Courier New" w:cs="Courier New"/>
-          <w:sz w:val="20"/>
-          <w:szCs w:val="20"/>
-        </w:rPr>
-        <w:t>strcpy</w:t>
-      </w:r>
-      <w:proofErr w:type="spellEnd"/>
-      <w:r>
-        <w:rPr>
-          <w:rFonts w:ascii="Courier New" w:eastAsia="Times New Roman" w:hAnsi="Courier New" w:cs="Courier New"/>
-          <w:sz w:val="20"/>
-          <w:szCs w:val="20"/>
-        </w:rPr>
         <w:t>()</w:t>
       </w:r>
       <w:r>
@@ -523,6 +503,8 @@
         </w:rPr>
         <w:t>, etc.).</w:t>
       </w:r>
+      <w:bookmarkStart w:id="0" w:name="_GoBack"/>
+      <w:bookmarkEnd w:id="0"/>
     </w:p>
     <w:p>
       <w:pPr>
@@ -543,80 +525,6 @@
           <w:sz w:val="24"/>
           <w:szCs w:val="24"/>
         </w:rPr>
-        <w:t>No use of time functions (</w:t>
-      </w:r>
-      <w:proofErr w:type="gramStart"/>
-      <w:r>
-        <w:rPr>
-          <w:rFonts w:ascii="Courier New" w:eastAsia="Times New Roman" w:hAnsi="Courier New" w:cs="Courier New"/>
-          <w:sz w:val="20"/>
-          <w:szCs w:val="20"/>
-        </w:rPr>
-        <w:t>time(</w:t>
-      </w:r>
-      <w:proofErr w:type="gramEnd"/>
-      <w:r>
-        <w:rPr>
-          <w:rFonts w:ascii="Courier New" w:eastAsia="Times New Roman" w:hAnsi="Courier New" w:cs="Courier New"/>
-          <w:sz w:val="20"/>
-          <w:szCs w:val="20"/>
-        </w:rPr>
-        <w:t>)</w:t>
-      </w:r>
-      <w:r>
-        <w:rPr>
-          <w:rFonts w:ascii="Times New Roman" w:eastAsia="Times New Roman" w:hAnsi="Times New Roman" w:cs="Times New Roman"/>
-          <w:sz w:val="24"/>
-          <w:szCs w:val="24"/>
-        </w:rPr>
-        <w:t xml:space="preserve">, </w:t>
-      </w:r>
-      <w:proofErr w:type="spellStart"/>
-      <w:r>
-        <w:rPr>
-          <w:rFonts w:ascii="Courier New" w:eastAsia="Times New Roman" w:hAnsi="Courier New" w:cs="Courier New"/>
-          <w:sz w:val="20"/>
-          <w:szCs w:val="20"/>
-        </w:rPr>
-        <w:t>strftime</w:t>
-      </w:r>
-      <w:proofErr w:type="spellEnd"/>
-      <w:r>
-        <w:rPr>
-          <w:rFonts w:ascii="Courier New" w:eastAsia="Times New Roman" w:hAnsi="Courier New" w:cs="Courier New"/>
-          <w:sz w:val="20"/>
-          <w:szCs w:val="20"/>
-        </w:rPr>
-        <w:t>()</w:t>
-      </w:r>
-      <w:r>
-        <w:rPr>
-          <w:rFonts w:ascii="Times New Roman" w:eastAsia="Times New Roman" w:hAnsi="Times New Roman" w:cs="Times New Roman"/>
-          <w:sz w:val="24"/>
-          <w:szCs w:val="24"/>
-        </w:rPr>
-        <w:t>, etc.).</w:t>
-      </w:r>
-    </w:p>
-    <w:p>
-      <w:pPr>
-        <w:numPr>
-          <w:ilvl w:val="0"/>
-          <w:numId w:val="2"/>
-        </w:numPr>
-        <w:spacing w:before="100" w:beforeAutospacing="1" w:after="100" w:afterAutospacing="1" w:line="240" w:lineRule="auto"/>
-        <w:rPr>
-          <w:rFonts w:ascii="Times New Roman" w:eastAsia="Times New Roman" w:hAnsi="Times New Roman" w:cs="Times New Roman"/>
-          <w:sz w:val="24"/>
-          <w:szCs w:val="24"/>
-        </w:rPr>
-      </w:pPr>
-      <w:r>
-        <w:rPr>
-          <w:rFonts w:ascii="Times New Roman" w:eastAsia="Times New Roman" w:hAnsi="Times New Roman" w:cs="Times New Roman"/>
-          <w:sz w:val="24"/>
-          <w:szCs w:val="24"/>
-        </w:rPr>
         <w:t>Data storage will be handled using file I/O.</w:t>
       </w:r>
     </w:p>
@@ -640,7 +548,6 @@
           <w:sz w:val="36"/>
           <w:szCs w:val="36"/>
         </w:rPr>
-        <w:lastRenderedPageBreak/>
         <w:t>4. Module Breakdown</w:t>
       </w:r>
     </w:p>
@@ -664,6 +571,7 @@
           <w:sz w:val="27"/>
           <w:szCs w:val="27"/>
         </w:rPr>
+        <w:lastRenderedPageBreak/>
         <w:t>Module 1: Registration and User Management</w:t>
       </w:r>
     </w:p>
@@ -1153,8 +1061,6 @@
           <w:szCs w:val="24"/>
         </w:rPr>
       </w:pPr>
-      <w:bookmarkStart w:id="0" w:name="_GoBack"/>
-      <w:bookmarkEnd w:id="0"/>
     </w:p>
     <w:p>
       <w:pPr>
@@ -1176,7 +1082,6 @@
           <w:sz w:val="27"/>
           <w:szCs w:val="27"/>
         </w:rPr>
-        <w:lastRenderedPageBreak/>
         <w:t>Module 3: Booking and Rental Transactions</w:t>
       </w:r>
     </w:p>
@@ -1197,6 +1102,7 @@
           <w:sz w:val="24"/>
           <w:szCs w:val="24"/>
         </w:rPr>
+        <w:lastRenderedPageBreak/>
         <w:t>Description</w:t>
       </w:r>
       <w:r>
@@ -2502,16 +2408,7 @@
           <w:sz w:val="24"/>
           <w:szCs w:val="24"/>
         </w:rPr>
-        <w:t xml:space="preserve">The Laptop Rental Management System aims to provide an effective solution for students who lack access to laptops. By dividing the project into well-defined modules, each team member can </w:t>
-      </w:r>
-      <w:r>
-        <w:rPr>
-          <w:rFonts w:ascii="Times New Roman" w:eastAsia="Times New Roman" w:hAnsi="Times New Roman" w:cs="Times New Roman"/>
-          <w:sz w:val="24"/>
-          <w:szCs w:val="24"/>
-        </w:rPr>
-        <w:lastRenderedPageBreak/>
-        <w:t>focus on specific responsibilities, ensuring smooth development and successful completion of the project.</w:t>
+        <w:t>The Laptop Rental Management System aims to provide an effective solution for students who lack access to laptops. By dividing the project into well-defined modules, each team member can focus on specific responsibilities, ensuring smooth development and successful completion of the project.</w:t>
       </w:r>
     </w:p>
     <w:p/>

</xml_diff>

<commit_message>
add display booking code
</commit_message>
<xml_diff>
--- a/Project_Documentation.docx
+++ b/Project_Documentation.docx
@@ -336,6 +336,81 @@
     <w:p>
       <w:pPr>
         <w:spacing w:before="100" w:beforeAutospacing="1" w:after="100" w:afterAutospacing="1" w:line="240" w:lineRule="auto"/>
+        <w:rPr>
+          <w:rFonts w:ascii="Times New Roman" w:eastAsia="Times New Roman" w:hAnsi="Times New Roman" w:cs="Times New Roman"/>
+          <w:sz w:val="24"/>
+          <w:szCs w:val="24"/>
+        </w:rPr>
+      </w:pPr>
+    </w:p>
+    <w:p>
+      <w:pPr>
+        <w:spacing w:before="100" w:beforeAutospacing="1" w:after="100" w:afterAutospacing="1" w:line="240" w:lineRule="auto"/>
+        <w:rPr>
+          <w:rFonts w:ascii="Times New Roman" w:eastAsia="Times New Roman" w:hAnsi="Times New Roman" w:cs="Times New Roman"/>
+          <w:sz w:val="24"/>
+          <w:szCs w:val="24"/>
+        </w:rPr>
+      </w:pPr>
+    </w:p>
+    <w:p>
+      <w:pPr>
+        <w:spacing w:before="100" w:beforeAutospacing="1" w:after="100" w:afterAutospacing="1" w:line="240" w:lineRule="auto"/>
+        <w:rPr>
+          <w:rFonts w:ascii="Times New Roman" w:eastAsia="Times New Roman" w:hAnsi="Times New Roman" w:cs="Times New Roman"/>
+          <w:sz w:val="24"/>
+          <w:szCs w:val="24"/>
+        </w:rPr>
+      </w:pPr>
+    </w:p>
+    <w:p>
+      <w:pPr>
+        <w:spacing w:before="100" w:beforeAutospacing="1" w:after="100" w:afterAutospacing="1" w:line="240" w:lineRule="auto"/>
+        <w:rPr>
+          <w:rFonts w:ascii="Times New Roman" w:eastAsia="Times New Roman" w:hAnsi="Times New Roman" w:cs="Times New Roman"/>
+          <w:sz w:val="24"/>
+          <w:szCs w:val="24"/>
+        </w:rPr>
+      </w:pPr>
+    </w:p>
+    <w:p>
+      <w:pPr>
+        <w:spacing w:before="100" w:beforeAutospacing="1" w:after="100" w:afterAutospacing="1" w:line="240" w:lineRule="auto"/>
+        <w:rPr>
+          <w:rFonts w:ascii="Times New Roman" w:eastAsia="Times New Roman" w:hAnsi="Times New Roman" w:cs="Times New Roman"/>
+          <w:sz w:val="24"/>
+          <w:szCs w:val="24"/>
+        </w:rPr>
+      </w:pPr>
+    </w:p>
+    <w:p>
+      <w:pPr>
+        <w:spacing w:before="100" w:beforeAutospacing="1" w:after="100" w:afterAutospacing="1" w:line="240" w:lineRule="auto"/>
+        <w:outlineLvl w:val="1"/>
+        <w:rPr>
+          <w:rFonts w:ascii="Times New Roman" w:eastAsia="Times New Roman" w:hAnsi="Times New Roman" w:cs="Times New Roman"/>
+          <w:b/>
+          <w:bCs/>
+          <w:sz w:val="36"/>
+          <w:szCs w:val="36"/>
+        </w:rPr>
+      </w:pPr>
+      <w:bookmarkStart w:id="0" w:name="_GoBack"/>
+      <w:bookmarkEnd w:id="0"/>
+      <w:r>
+        <w:rPr>
+          <w:rFonts w:ascii="Times New Roman" w:eastAsia="Times New Roman" w:hAnsi="Times New Roman" w:cs="Times New Roman"/>
+          <w:b/>
+          <w:bCs/>
+          <w:sz w:val="36"/>
+          <w:szCs w:val="36"/>
+        </w:rPr>
+        <w:t>Module Breakdown</w:t>
+      </w:r>
+    </w:p>
+    <w:p>
+      <w:pPr>
+        <w:spacing w:before="100" w:beforeAutospacing="1" w:after="100" w:afterAutospacing="1" w:line="240" w:lineRule="auto"/>
         <w:outlineLvl w:val="2"/>
         <w:rPr>
           <w:rFonts w:ascii="Times New Roman" w:eastAsia="Times New Roman" w:hAnsi="Times New Roman" w:cs="Times New Roman"/>
@@ -353,14 +428,42 @@
           <w:sz w:val="27"/>
           <w:szCs w:val="27"/>
         </w:rPr>
-        <w:t>Constraints:</w:t>
+        <w:t>Module 1: Registration and User Management</w:t>
+      </w:r>
+    </w:p>
+    <w:p>
+      <w:pPr>
+        <w:spacing w:before="100" w:beforeAutospacing="1" w:after="100" w:afterAutospacing="1" w:line="240" w:lineRule="auto"/>
+        <w:rPr>
+          <w:rFonts w:ascii="Times New Roman" w:eastAsia="Times New Roman" w:hAnsi="Times New Roman" w:cs="Times New Roman"/>
+          <w:sz w:val="24"/>
+          <w:szCs w:val="24"/>
+        </w:rPr>
+      </w:pPr>
+      <w:r>
+        <w:rPr>
+          <w:rFonts w:ascii="Times New Roman" w:eastAsia="Times New Roman" w:hAnsi="Times New Roman" w:cs="Times New Roman"/>
+          <w:b/>
+          <w:bCs/>
+          <w:sz w:val="24"/>
+          <w:szCs w:val="24"/>
+        </w:rPr>
+        <w:t>Description</w:t>
+      </w:r>
+      <w:r>
+        <w:rPr>
+          <w:rFonts w:ascii="Times New Roman" w:eastAsia="Times New Roman" w:hAnsi="Times New Roman" w:cs="Times New Roman"/>
+          <w:sz w:val="24"/>
+          <w:szCs w:val="24"/>
+        </w:rPr>
+        <w:t>:</w:t>
       </w:r>
     </w:p>
     <w:p>
       <w:pPr>
         <w:numPr>
           <w:ilvl w:val="0"/>
-          <w:numId w:val="2"/>
+          <w:numId w:val="3"/>
         </w:numPr>
         <w:spacing w:before="100" w:beforeAutospacing="1" w:after="100" w:afterAutospacing="1" w:line="240" w:lineRule="auto"/>
         <w:rPr>
@@ -375,178 +478,145 @@
           <w:sz w:val="24"/>
           <w:szCs w:val="24"/>
         </w:rPr>
-        <w:t>No use of dynamic memory allocation (</w:t>
-      </w:r>
-      <w:proofErr w:type="spellStart"/>
-      <w:proofErr w:type="gramStart"/>
+        <w:t>Register new students by collecting basic details such as name, student ID, and contact information.</w:t>
+      </w:r>
+    </w:p>
+    <w:p>
+      <w:pPr>
+        <w:numPr>
+          <w:ilvl w:val="0"/>
+          <w:numId w:val="3"/>
+        </w:numPr>
+        <w:spacing w:before="100" w:beforeAutospacing="1" w:after="100" w:afterAutospacing="1" w:line="240" w:lineRule="auto"/>
+        <w:rPr>
+          <w:rFonts w:ascii="Times New Roman" w:eastAsia="Times New Roman" w:hAnsi="Times New Roman" w:cs="Times New Roman"/>
+          <w:sz w:val="24"/>
+          <w:szCs w:val="24"/>
+        </w:rPr>
+      </w:pPr>
+      <w:r>
+        <w:rPr>
+          <w:rFonts w:ascii="Times New Roman" w:eastAsia="Times New Roman" w:hAnsi="Times New Roman" w:cs="Times New Roman"/>
+          <w:sz w:val="24"/>
+          <w:szCs w:val="24"/>
+        </w:rPr>
+        <w:t>Store student details in a file for persistent storage.</w:t>
+      </w:r>
+    </w:p>
+    <w:p>
+      <w:pPr>
+        <w:numPr>
+          <w:ilvl w:val="0"/>
+          <w:numId w:val="3"/>
+        </w:numPr>
+        <w:spacing w:before="100" w:beforeAutospacing="1" w:after="100" w:afterAutospacing="1" w:line="240" w:lineRule="auto"/>
+        <w:rPr>
+          <w:rFonts w:ascii="Times New Roman" w:eastAsia="Times New Roman" w:hAnsi="Times New Roman" w:cs="Times New Roman"/>
+          <w:sz w:val="24"/>
+          <w:szCs w:val="24"/>
+        </w:rPr>
+      </w:pPr>
+      <w:r>
+        <w:rPr>
+          <w:rFonts w:ascii="Times New Roman" w:eastAsia="Times New Roman" w:hAnsi="Times New Roman" w:cs="Times New Roman"/>
+          <w:sz w:val="24"/>
+          <w:szCs w:val="24"/>
+        </w:rPr>
+        <w:t>Implement functions to display, update, and search for student records.</w:t>
+      </w:r>
+    </w:p>
+    <w:p>
+      <w:pPr>
+        <w:spacing w:before="100" w:beforeAutospacing="1" w:after="100" w:afterAutospacing="1" w:line="240" w:lineRule="auto"/>
+        <w:rPr>
+          <w:rFonts w:ascii="Times New Roman" w:eastAsia="Times New Roman" w:hAnsi="Times New Roman" w:cs="Times New Roman"/>
+          <w:sz w:val="24"/>
+          <w:szCs w:val="24"/>
+        </w:rPr>
+      </w:pPr>
+      <w:r>
+        <w:rPr>
+          <w:rFonts w:ascii="Times New Roman" w:eastAsia="Times New Roman" w:hAnsi="Times New Roman" w:cs="Times New Roman"/>
+          <w:b/>
+          <w:bCs/>
+          <w:sz w:val="24"/>
+          <w:szCs w:val="24"/>
+        </w:rPr>
+        <w:t>Key Functions</w:t>
+      </w:r>
+      <w:r>
+        <w:rPr>
+          <w:rFonts w:ascii="Times New Roman" w:eastAsia="Times New Roman" w:hAnsi="Times New Roman" w:cs="Times New Roman"/>
+          <w:sz w:val="24"/>
+          <w:szCs w:val="24"/>
+        </w:rPr>
+        <w:t>:</w:t>
+      </w:r>
+    </w:p>
+    <w:p>
+      <w:pPr>
+        <w:numPr>
+          <w:ilvl w:val="0"/>
+          <w:numId w:val="4"/>
+        </w:numPr>
+        <w:spacing w:before="100" w:beforeAutospacing="1" w:after="100" w:afterAutospacing="1" w:line="240" w:lineRule="auto"/>
+        <w:rPr>
+          <w:rFonts w:ascii="Times New Roman" w:eastAsia="Times New Roman" w:hAnsi="Times New Roman" w:cs="Times New Roman"/>
+          <w:sz w:val="24"/>
+          <w:szCs w:val="24"/>
+        </w:rPr>
+      </w:pPr>
       <w:r>
         <w:rPr>
           <w:rFonts w:ascii="Courier New" w:eastAsia="Times New Roman" w:hAnsi="Courier New" w:cs="Courier New"/>
           <w:sz w:val="20"/>
           <w:szCs w:val="20"/>
         </w:rPr>
-        <w:t>malloc</w:t>
-      </w:r>
-      <w:proofErr w:type="spellEnd"/>
+        <w:t>registerStudent()</w:t>
+      </w:r>
+    </w:p>
+    <w:p>
+      <w:pPr>
+        <w:numPr>
+          <w:ilvl w:val="0"/>
+          <w:numId w:val="4"/>
+        </w:numPr>
+        <w:spacing w:before="100" w:beforeAutospacing="1" w:after="100" w:afterAutospacing="1" w:line="240" w:lineRule="auto"/>
+        <w:rPr>
+          <w:rFonts w:ascii="Times New Roman" w:eastAsia="Times New Roman" w:hAnsi="Times New Roman" w:cs="Times New Roman"/>
+          <w:sz w:val="24"/>
+          <w:szCs w:val="24"/>
+        </w:rPr>
+      </w:pPr>
       <w:r>
         <w:rPr>
           <w:rFonts w:ascii="Courier New" w:eastAsia="Times New Roman" w:hAnsi="Courier New" w:cs="Courier New"/>
           <w:sz w:val="20"/>
           <w:szCs w:val="20"/>
         </w:rPr>
-        <w:t>(</w:t>
-      </w:r>
-      <w:proofErr w:type="gramEnd"/>
+        <w:t>displayStudents()</w:t>
+      </w:r>
+    </w:p>
+    <w:p>
+      <w:pPr>
+        <w:numPr>
+          <w:ilvl w:val="0"/>
+          <w:numId w:val="4"/>
+        </w:numPr>
+        <w:spacing w:before="100" w:beforeAutospacing="1" w:after="100" w:afterAutospacing="1" w:line="240" w:lineRule="auto"/>
+        <w:rPr>
+          <w:rFonts w:ascii="Times New Roman" w:eastAsia="Times New Roman" w:hAnsi="Times New Roman" w:cs="Times New Roman"/>
+          <w:sz w:val="24"/>
+          <w:szCs w:val="24"/>
+        </w:rPr>
+      </w:pPr>
       <w:r>
         <w:rPr>
           <w:rFonts w:ascii="Courier New" w:eastAsia="Times New Roman" w:hAnsi="Courier New" w:cs="Courier New"/>
           <w:sz w:val="20"/>
           <w:szCs w:val="20"/>
         </w:rPr>
-        <w:t>)</w:t>
-      </w:r>
-      <w:r>
-        <w:rPr>
-          <w:rFonts w:ascii="Times New Roman" w:eastAsia="Times New Roman" w:hAnsi="Times New Roman" w:cs="Times New Roman"/>
-          <w:sz w:val="24"/>
-          <w:szCs w:val="24"/>
-        </w:rPr>
-        <w:t xml:space="preserve">, </w:t>
-      </w:r>
-      <w:proofErr w:type="spellStart"/>
-      <w:r>
-        <w:rPr>
-          <w:rFonts w:ascii="Courier New" w:eastAsia="Times New Roman" w:hAnsi="Courier New" w:cs="Courier New"/>
-          <w:sz w:val="20"/>
-          <w:szCs w:val="20"/>
-        </w:rPr>
-        <w:t>calloc</w:t>
-      </w:r>
-      <w:proofErr w:type="spellEnd"/>
-      <w:r>
-        <w:rPr>
-          <w:rFonts w:ascii="Courier New" w:eastAsia="Times New Roman" w:hAnsi="Courier New" w:cs="Courier New"/>
-          <w:sz w:val="20"/>
-          <w:szCs w:val="20"/>
-        </w:rPr>
-        <w:t>()</w:t>
-      </w:r>
-      <w:r>
-        <w:rPr>
-          <w:rFonts w:ascii="Times New Roman" w:eastAsia="Times New Roman" w:hAnsi="Times New Roman" w:cs="Times New Roman"/>
-          <w:sz w:val="24"/>
-          <w:szCs w:val="24"/>
-        </w:rPr>
-        <w:t>, etc.).</w:t>
-      </w:r>
-    </w:p>
-    <w:p>
-      <w:pPr>
-        <w:numPr>
-          <w:ilvl w:val="0"/>
-          <w:numId w:val="2"/>
-        </w:numPr>
-        <w:spacing w:before="100" w:beforeAutospacing="1" w:after="100" w:afterAutospacing="1" w:line="240" w:lineRule="auto"/>
-        <w:rPr>
-          <w:rFonts w:ascii="Times New Roman" w:eastAsia="Times New Roman" w:hAnsi="Times New Roman" w:cs="Times New Roman"/>
-          <w:sz w:val="24"/>
-          <w:szCs w:val="24"/>
-        </w:rPr>
-      </w:pPr>
-      <w:r>
-        <w:rPr>
-          <w:rFonts w:ascii="Times New Roman" w:eastAsia="Times New Roman" w:hAnsi="Times New Roman" w:cs="Times New Roman"/>
-          <w:sz w:val="24"/>
-          <w:szCs w:val="24"/>
-        </w:rPr>
-        <w:t>No use of time functions (</w:t>
-      </w:r>
-      <w:r>
-        <w:rPr>
-          <w:rFonts w:ascii="Courier New" w:eastAsia="Times New Roman" w:hAnsi="Courier New" w:cs="Courier New"/>
-          <w:sz w:val="20"/>
-          <w:szCs w:val="20"/>
-        </w:rPr>
-        <w:t>time()</w:t>
-      </w:r>
-      <w:r>
-        <w:rPr>
-          <w:rFonts w:ascii="Times New Roman" w:eastAsia="Times New Roman" w:hAnsi="Times New Roman" w:cs="Times New Roman"/>
-          <w:sz w:val="24"/>
-          <w:szCs w:val="24"/>
-        </w:rPr>
-        <w:t xml:space="preserve">, </w:t>
-      </w:r>
-      <w:proofErr w:type="spellStart"/>
-      <w:r>
-        <w:rPr>
-          <w:rFonts w:ascii="Courier New" w:eastAsia="Times New Roman" w:hAnsi="Courier New" w:cs="Courier New"/>
-          <w:sz w:val="20"/>
-          <w:szCs w:val="20"/>
-        </w:rPr>
-        <w:t>strftime</w:t>
-      </w:r>
-      <w:proofErr w:type="spellEnd"/>
-      <w:r>
-        <w:rPr>
-          <w:rFonts w:ascii="Courier New" w:eastAsia="Times New Roman" w:hAnsi="Courier New" w:cs="Courier New"/>
-          <w:sz w:val="20"/>
-          <w:szCs w:val="20"/>
-        </w:rPr>
-        <w:t>()</w:t>
-      </w:r>
-      <w:r>
-        <w:rPr>
-          <w:rFonts w:ascii="Times New Roman" w:eastAsia="Times New Roman" w:hAnsi="Times New Roman" w:cs="Times New Roman"/>
-          <w:sz w:val="24"/>
-          <w:szCs w:val="24"/>
-        </w:rPr>
-        <w:t>, etc.).</w:t>
-      </w:r>
-    </w:p>
-    <w:p>
-      <w:pPr>
-        <w:numPr>
-          <w:ilvl w:val="0"/>
-          <w:numId w:val="2"/>
-        </w:numPr>
-        <w:spacing w:before="100" w:beforeAutospacing="1" w:after="100" w:afterAutospacing="1" w:line="240" w:lineRule="auto"/>
-        <w:rPr>
-          <w:rFonts w:ascii="Times New Roman" w:eastAsia="Times New Roman" w:hAnsi="Times New Roman" w:cs="Times New Roman"/>
-          <w:sz w:val="24"/>
-          <w:szCs w:val="24"/>
-        </w:rPr>
-      </w:pPr>
-      <w:r>
-        <w:rPr>
-          <w:rFonts w:ascii="Times New Roman" w:eastAsia="Times New Roman" w:hAnsi="Times New Roman" w:cs="Times New Roman"/>
-          <w:sz w:val="24"/>
-          <w:szCs w:val="24"/>
-        </w:rPr>
-        <w:t>Data storage will be handled using file I/O.</w:t>
-      </w:r>
-    </w:p>
-    <w:p>
-      <w:pPr>
-        <w:spacing w:before="100" w:beforeAutospacing="1" w:after="100" w:afterAutospacing="1" w:line="240" w:lineRule="auto"/>
-        <w:outlineLvl w:val="1"/>
-        <w:rPr>
-          <w:rFonts w:ascii="Times New Roman" w:eastAsia="Times New Roman" w:hAnsi="Times New Roman" w:cs="Times New Roman"/>
-          <w:b/>
-          <w:bCs/>
-          <w:sz w:val="36"/>
-          <w:szCs w:val="36"/>
-        </w:rPr>
-      </w:pPr>
-      <w:r>
-        <w:rPr>
-          <w:rFonts w:ascii="Times New Roman" w:eastAsia="Times New Roman" w:hAnsi="Times New Roman" w:cs="Times New Roman"/>
-          <w:b/>
-          <w:bCs/>
-          <w:sz w:val="36"/>
-          <w:szCs w:val="36"/>
-        </w:rPr>
-        <w:t>4. Module Breakdown</w:t>
+        <w:t>searchStudent()</w:t>
       </w:r>
     </w:p>
     <w:p>
@@ -569,8 +639,7 @@
           <w:sz w:val="27"/>
           <w:szCs w:val="27"/>
         </w:rPr>
-        <w:lastRenderedPageBreak/>
-        <w:t>Module 1: Registration and User Management</w:t>
+        <w:t>Module 2: Laptop Inventory Management</w:t>
       </w:r>
     </w:p>
     <w:p>
@@ -605,7 +674,7 @@
       <w:pPr>
         <w:numPr>
           <w:ilvl w:val="0"/>
-          <w:numId w:val="3"/>
+          <w:numId w:val="5"/>
         </w:numPr>
         <w:spacing w:before="100" w:beforeAutospacing="1" w:after="100" w:afterAutospacing="1" w:line="240" w:lineRule="auto"/>
         <w:rPr>
@@ -620,14 +689,14 @@
           <w:sz w:val="24"/>
           <w:szCs w:val="24"/>
         </w:rPr>
-        <w:t>Register new students by collecting basic details such as name, student ID, and contact information.</w:t>
+        <w:t>Maintain a list of available laptops with details such as laptop ID, brand, and specifications.</w:t>
       </w:r>
     </w:p>
     <w:p>
       <w:pPr>
         <w:numPr>
           <w:ilvl w:val="0"/>
-          <w:numId w:val="3"/>
+          <w:numId w:val="5"/>
         </w:numPr>
         <w:spacing w:before="100" w:beforeAutospacing="1" w:after="100" w:afterAutospacing="1" w:line="240" w:lineRule="auto"/>
         <w:rPr>
@@ -642,64 +711,42 @@
           <w:sz w:val="24"/>
           <w:szCs w:val="24"/>
         </w:rPr>
-        <w:t>Store student details in a file for persistent storage.</w:t>
+        <w:t>Add new laptops to the inventory and update their availability status.</w:t>
+      </w:r>
+    </w:p>
+    <w:p>
+      <w:pPr>
+        <w:spacing w:before="100" w:beforeAutospacing="1" w:after="100" w:afterAutospacing="1" w:line="240" w:lineRule="auto"/>
+        <w:rPr>
+          <w:rFonts w:ascii="Times New Roman" w:eastAsia="Times New Roman" w:hAnsi="Times New Roman" w:cs="Times New Roman"/>
+          <w:sz w:val="24"/>
+          <w:szCs w:val="24"/>
+        </w:rPr>
+      </w:pPr>
+      <w:r>
+        <w:rPr>
+          <w:rFonts w:ascii="Times New Roman" w:eastAsia="Times New Roman" w:hAnsi="Times New Roman" w:cs="Times New Roman"/>
+          <w:b/>
+          <w:bCs/>
+          <w:sz w:val="24"/>
+          <w:szCs w:val="24"/>
+        </w:rPr>
+        <w:t>Key Functions</w:t>
+      </w:r>
+      <w:r>
+        <w:rPr>
+          <w:rFonts w:ascii="Times New Roman" w:eastAsia="Times New Roman" w:hAnsi="Times New Roman" w:cs="Times New Roman"/>
+          <w:sz w:val="24"/>
+          <w:szCs w:val="24"/>
+        </w:rPr>
+        <w:t>:</w:t>
       </w:r>
     </w:p>
     <w:p>
       <w:pPr>
         <w:numPr>
           <w:ilvl w:val="0"/>
-          <w:numId w:val="3"/>
-        </w:numPr>
-        <w:spacing w:before="100" w:beforeAutospacing="1" w:after="100" w:afterAutospacing="1" w:line="240" w:lineRule="auto"/>
-        <w:rPr>
-          <w:rFonts w:ascii="Times New Roman" w:eastAsia="Times New Roman" w:hAnsi="Times New Roman" w:cs="Times New Roman"/>
-          <w:sz w:val="24"/>
-          <w:szCs w:val="24"/>
-        </w:rPr>
-      </w:pPr>
-      <w:r>
-        <w:rPr>
-          <w:rFonts w:ascii="Times New Roman" w:eastAsia="Times New Roman" w:hAnsi="Times New Roman" w:cs="Times New Roman"/>
-          <w:sz w:val="24"/>
-          <w:szCs w:val="24"/>
-        </w:rPr>
-        <w:t>Implement functions to display, update, and search for student records.</w:t>
-      </w:r>
-    </w:p>
-    <w:p>
-      <w:pPr>
-        <w:spacing w:before="100" w:beforeAutospacing="1" w:after="100" w:afterAutospacing="1" w:line="240" w:lineRule="auto"/>
-        <w:rPr>
-          <w:rFonts w:ascii="Times New Roman" w:eastAsia="Times New Roman" w:hAnsi="Times New Roman" w:cs="Times New Roman"/>
-          <w:sz w:val="24"/>
-          <w:szCs w:val="24"/>
-        </w:rPr>
-      </w:pPr>
-      <w:r>
-        <w:rPr>
-          <w:rFonts w:ascii="Times New Roman" w:eastAsia="Times New Roman" w:hAnsi="Times New Roman" w:cs="Times New Roman"/>
-          <w:b/>
-          <w:bCs/>
-          <w:sz w:val="24"/>
-          <w:szCs w:val="24"/>
-        </w:rPr>
-        <w:t>Key Functions</w:t>
-      </w:r>
-      <w:r>
-        <w:rPr>
-          <w:rFonts w:ascii="Times New Roman" w:eastAsia="Times New Roman" w:hAnsi="Times New Roman" w:cs="Times New Roman"/>
-          <w:sz w:val="24"/>
-          <w:szCs w:val="24"/>
-        </w:rPr>
-        <w:t>:</w:t>
-      </w:r>
-    </w:p>
-    <w:p>
-      <w:pPr>
-        <w:numPr>
-          <w:ilvl w:val="0"/>
-          <w:numId w:val="4"/>
+          <w:numId w:val="6"/>
         </w:numPr>
         <w:spacing w:before="100" w:beforeAutospacing="1" w:after="100" w:afterAutospacing="1" w:line="240" w:lineRule="auto"/>
         <w:rPr>
@@ -714,14 +761,14 @@
           <w:sz w:val="20"/>
           <w:szCs w:val="20"/>
         </w:rPr>
-        <w:t>registerStudent()</w:t>
+        <w:t>addLaptop()</w:t>
       </w:r>
     </w:p>
     <w:p>
       <w:pPr>
         <w:numPr>
           <w:ilvl w:val="0"/>
-          <w:numId w:val="4"/>
+          <w:numId w:val="6"/>
         </w:numPr>
         <w:spacing w:before="100" w:beforeAutospacing="1" w:after="100" w:afterAutospacing="1" w:line="240" w:lineRule="auto"/>
         <w:rPr>
@@ -730,36 +777,136 @@
           <w:szCs w:val="24"/>
         </w:rPr>
       </w:pPr>
+      <w:proofErr w:type="spellStart"/>
       <w:r>
         <w:rPr>
           <w:rFonts w:ascii="Courier New" w:eastAsia="Times New Roman" w:hAnsi="Courier New" w:cs="Courier New"/>
           <w:sz w:val="20"/>
           <w:szCs w:val="20"/>
         </w:rPr>
-        <w:t>displayStudents()</w:t>
-      </w:r>
-    </w:p>
-    <w:p>
-      <w:pPr>
-        <w:numPr>
-          <w:ilvl w:val="0"/>
-          <w:numId w:val="4"/>
-        </w:numPr>
-        <w:spacing w:before="100" w:beforeAutospacing="1" w:after="100" w:afterAutospacing="1" w:line="240" w:lineRule="auto"/>
-        <w:rPr>
-          <w:rFonts w:ascii="Times New Roman" w:eastAsia="Times New Roman" w:hAnsi="Times New Roman" w:cs="Times New Roman"/>
-          <w:sz w:val="24"/>
-          <w:szCs w:val="24"/>
-        </w:rPr>
-      </w:pPr>
+        <w:t>displayLaptops</w:t>
+      </w:r>
+      <w:proofErr w:type="spellEnd"/>
       <w:r>
         <w:rPr>
           <w:rFonts w:ascii="Courier New" w:eastAsia="Times New Roman" w:hAnsi="Courier New" w:cs="Courier New"/>
           <w:sz w:val="20"/>
           <w:szCs w:val="20"/>
         </w:rPr>
-        <w:t>searchStudent()</w:t>
-      </w:r>
+        <w:t>()</w:t>
+      </w:r>
+    </w:p>
+    <w:p>
+      <w:pPr>
+        <w:numPr>
+          <w:ilvl w:val="0"/>
+          <w:numId w:val="6"/>
+        </w:numPr>
+        <w:spacing w:before="100" w:beforeAutospacing="1" w:after="100" w:afterAutospacing="1" w:line="240" w:lineRule="auto"/>
+        <w:rPr>
+          <w:rFonts w:ascii="Times New Roman" w:eastAsia="Times New Roman" w:hAnsi="Times New Roman" w:cs="Times New Roman"/>
+          <w:sz w:val="24"/>
+          <w:szCs w:val="24"/>
+        </w:rPr>
+      </w:pPr>
+      <w:r>
+        <w:rPr>
+          <w:rFonts w:ascii="Courier New" w:eastAsia="Times New Roman" w:hAnsi="Courier New" w:cs="Courier New"/>
+          <w:sz w:val="20"/>
+          <w:szCs w:val="20"/>
+        </w:rPr>
+        <w:t>updateLaptopStatus()</w:t>
+      </w:r>
+    </w:p>
+    <w:p>
+      <w:pPr>
+        <w:spacing w:before="100" w:beforeAutospacing="1" w:after="100" w:afterAutospacing="1" w:line="240" w:lineRule="auto"/>
+        <w:rPr>
+          <w:rFonts w:ascii="Courier New" w:eastAsia="Times New Roman" w:hAnsi="Courier New" w:cs="Courier New"/>
+          <w:sz w:val="20"/>
+          <w:szCs w:val="20"/>
+        </w:rPr>
+      </w:pPr>
+    </w:p>
+    <w:p>
+      <w:pPr>
+        <w:spacing w:before="100" w:beforeAutospacing="1" w:after="100" w:afterAutospacing="1" w:line="240" w:lineRule="auto"/>
+        <w:rPr>
+          <w:rFonts w:ascii="Courier New" w:eastAsia="Times New Roman" w:hAnsi="Courier New" w:cs="Courier New"/>
+          <w:sz w:val="20"/>
+          <w:szCs w:val="20"/>
+        </w:rPr>
+      </w:pPr>
+    </w:p>
+    <w:p>
+      <w:pPr>
+        <w:spacing w:before="100" w:beforeAutospacing="1" w:after="100" w:afterAutospacing="1" w:line="240" w:lineRule="auto"/>
+        <w:rPr>
+          <w:rFonts w:ascii="Courier New" w:eastAsia="Times New Roman" w:hAnsi="Courier New" w:cs="Courier New"/>
+          <w:sz w:val="20"/>
+          <w:szCs w:val="20"/>
+        </w:rPr>
+      </w:pPr>
+    </w:p>
+    <w:p>
+      <w:pPr>
+        <w:spacing w:before="100" w:beforeAutospacing="1" w:after="100" w:afterAutospacing="1" w:line="240" w:lineRule="auto"/>
+        <w:rPr>
+          <w:rFonts w:ascii="Courier New" w:eastAsia="Times New Roman" w:hAnsi="Courier New" w:cs="Courier New"/>
+          <w:sz w:val="20"/>
+          <w:szCs w:val="20"/>
+        </w:rPr>
+      </w:pPr>
+    </w:p>
+    <w:p>
+      <w:pPr>
+        <w:spacing w:before="100" w:beforeAutospacing="1" w:after="100" w:afterAutospacing="1" w:line="240" w:lineRule="auto"/>
+        <w:rPr>
+          <w:rFonts w:ascii="Courier New" w:eastAsia="Times New Roman" w:hAnsi="Courier New" w:cs="Courier New"/>
+          <w:sz w:val="20"/>
+          <w:szCs w:val="20"/>
+        </w:rPr>
+      </w:pPr>
+    </w:p>
+    <w:p>
+      <w:pPr>
+        <w:spacing w:before="100" w:beforeAutospacing="1" w:after="100" w:afterAutospacing="1" w:line="240" w:lineRule="auto"/>
+        <w:rPr>
+          <w:rFonts w:ascii="Courier New" w:eastAsia="Times New Roman" w:hAnsi="Courier New" w:cs="Courier New"/>
+          <w:sz w:val="20"/>
+          <w:szCs w:val="20"/>
+        </w:rPr>
+      </w:pPr>
+    </w:p>
+    <w:p>
+      <w:pPr>
+        <w:spacing w:before="100" w:beforeAutospacing="1" w:after="100" w:afterAutospacing="1" w:line="240" w:lineRule="auto"/>
+        <w:rPr>
+          <w:rFonts w:ascii="Courier New" w:eastAsia="Times New Roman" w:hAnsi="Courier New" w:cs="Courier New"/>
+          <w:sz w:val="20"/>
+          <w:szCs w:val="20"/>
+        </w:rPr>
+      </w:pPr>
+    </w:p>
+    <w:p>
+      <w:pPr>
+        <w:spacing w:before="100" w:beforeAutospacing="1" w:after="100" w:afterAutospacing="1" w:line="240" w:lineRule="auto"/>
+        <w:rPr>
+          <w:rFonts w:ascii="Times New Roman" w:eastAsia="Times New Roman" w:hAnsi="Times New Roman" w:cs="Times New Roman"/>
+          <w:sz w:val="24"/>
+          <w:szCs w:val="24"/>
+        </w:rPr>
+      </w:pPr>
+    </w:p>
+    <w:p>
+      <w:pPr>
+        <w:spacing w:before="100" w:beforeAutospacing="1" w:after="100" w:afterAutospacing="1" w:line="240" w:lineRule="auto"/>
+        <w:rPr>
+          <w:rFonts w:ascii="Times New Roman" w:eastAsia="Times New Roman" w:hAnsi="Times New Roman" w:cs="Times New Roman"/>
+          <w:sz w:val="24"/>
+          <w:szCs w:val="24"/>
+        </w:rPr>
+      </w:pPr>
     </w:p>
     <w:p>
       <w:pPr>
@@ -781,316 +928,6 @@
           <w:sz w:val="27"/>
           <w:szCs w:val="27"/>
         </w:rPr>
-        <w:t>Module 2: Laptop Inventory Management</w:t>
-      </w:r>
-    </w:p>
-    <w:p>
-      <w:pPr>
-        <w:spacing w:before="100" w:beforeAutospacing="1" w:after="100" w:afterAutospacing="1" w:line="240" w:lineRule="auto"/>
-        <w:rPr>
-          <w:rFonts w:ascii="Times New Roman" w:eastAsia="Times New Roman" w:hAnsi="Times New Roman" w:cs="Times New Roman"/>
-          <w:sz w:val="24"/>
-          <w:szCs w:val="24"/>
-        </w:rPr>
-      </w:pPr>
-      <w:r>
-        <w:rPr>
-          <w:rFonts w:ascii="Times New Roman" w:eastAsia="Times New Roman" w:hAnsi="Times New Roman" w:cs="Times New Roman"/>
-          <w:b/>
-          <w:bCs/>
-          <w:sz w:val="24"/>
-          <w:szCs w:val="24"/>
-        </w:rPr>
-        <w:t>Description</w:t>
-      </w:r>
-      <w:r>
-        <w:rPr>
-          <w:rFonts w:ascii="Times New Roman" w:eastAsia="Times New Roman" w:hAnsi="Times New Roman" w:cs="Times New Roman"/>
-          <w:sz w:val="24"/>
-          <w:szCs w:val="24"/>
-        </w:rPr>
-        <w:t>:</w:t>
-      </w:r>
-    </w:p>
-    <w:p>
-      <w:pPr>
-        <w:numPr>
-          <w:ilvl w:val="0"/>
-          <w:numId w:val="5"/>
-        </w:numPr>
-        <w:spacing w:before="100" w:beforeAutospacing="1" w:after="100" w:afterAutospacing="1" w:line="240" w:lineRule="auto"/>
-        <w:rPr>
-          <w:rFonts w:ascii="Times New Roman" w:eastAsia="Times New Roman" w:hAnsi="Times New Roman" w:cs="Times New Roman"/>
-          <w:sz w:val="24"/>
-          <w:szCs w:val="24"/>
-        </w:rPr>
-      </w:pPr>
-      <w:r>
-        <w:rPr>
-          <w:rFonts w:ascii="Times New Roman" w:eastAsia="Times New Roman" w:hAnsi="Times New Roman" w:cs="Times New Roman"/>
-          <w:sz w:val="24"/>
-          <w:szCs w:val="24"/>
-        </w:rPr>
-        <w:t>Maintain a list of available laptops with details such as laptop ID, brand, and specifications.</w:t>
-      </w:r>
-    </w:p>
-    <w:p>
-      <w:pPr>
-        <w:numPr>
-          <w:ilvl w:val="0"/>
-          <w:numId w:val="5"/>
-        </w:numPr>
-        <w:spacing w:before="100" w:beforeAutospacing="1" w:after="100" w:afterAutospacing="1" w:line="240" w:lineRule="auto"/>
-        <w:rPr>
-          <w:rFonts w:ascii="Times New Roman" w:eastAsia="Times New Roman" w:hAnsi="Times New Roman" w:cs="Times New Roman"/>
-          <w:sz w:val="24"/>
-          <w:szCs w:val="24"/>
-        </w:rPr>
-      </w:pPr>
-      <w:r>
-        <w:rPr>
-          <w:rFonts w:ascii="Times New Roman" w:eastAsia="Times New Roman" w:hAnsi="Times New Roman" w:cs="Times New Roman"/>
-          <w:sz w:val="24"/>
-          <w:szCs w:val="24"/>
-        </w:rPr>
-        <w:t>Add new laptops to the inventory and update their availability status.</w:t>
-      </w:r>
-    </w:p>
-    <w:p>
-      <w:pPr>
-        <w:spacing w:before="100" w:beforeAutospacing="1" w:after="100" w:afterAutospacing="1" w:line="240" w:lineRule="auto"/>
-        <w:rPr>
-          <w:rFonts w:ascii="Times New Roman" w:eastAsia="Times New Roman" w:hAnsi="Times New Roman" w:cs="Times New Roman"/>
-          <w:sz w:val="24"/>
-          <w:szCs w:val="24"/>
-        </w:rPr>
-      </w:pPr>
-      <w:r>
-        <w:rPr>
-          <w:rFonts w:ascii="Times New Roman" w:eastAsia="Times New Roman" w:hAnsi="Times New Roman" w:cs="Times New Roman"/>
-          <w:b/>
-          <w:bCs/>
-          <w:sz w:val="24"/>
-          <w:szCs w:val="24"/>
-        </w:rPr>
-        <w:t>Key Functions</w:t>
-      </w:r>
-      <w:r>
-        <w:rPr>
-          <w:rFonts w:ascii="Times New Roman" w:eastAsia="Times New Roman" w:hAnsi="Times New Roman" w:cs="Times New Roman"/>
-          <w:sz w:val="24"/>
-          <w:szCs w:val="24"/>
-        </w:rPr>
-        <w:t>:</w:t>
-      </w:r>
-    </w:p>
-    <w:p>
-      <w:pPr>
-        <w:numPr>
-          <w:ilvl w:val="0"/>
-          <w:numId w:val="6"/>
-        </w:numPr>
-        <w:spacing w:before="100" w:beforeAutospacing="1" w:after="100" w:afterAutospacing="1" w:line="240" w:lineRule="auto"/>
-        <w:rPr>
-          <w:rFonts w:ascii="Times New Roman" w:eastAsia="Times New Roman" w:hAnsi="Times New Roman" w:cs="Times New Roman"/>
-          <w:sz w:val="24"/>
-          <w:szCs w:val="24"/>
-        </w:rPr>
-      </w:pPr>
-      <w:proofErr w:type="spellStart"/>
-      <w:r>
-        <w:rPr>
-          <w:rFonts w:ascii="Courier New" w:eastAsia="Times New Roman" w:hAnsi="Courier New" w:cs="Courier New"/>
-          <w:sz w:val="20"/>
-          <w:szCs w:val="20"/>
-        </w:rPr>
-        <w:t>addLaptop</w:t>
-      </w:r>
-      <w:proofErr w:type="spellEnd"/>
-      <w:r>
-        <w:rPr>
-          <w:rFonts w:ascii="Courier New" w:eastAsia="Times New Roman" w:hAnsi="Courier New" w:cs="Courier New"/>
-          <w:sz w:val="20"/>
-          <w:szCs w:val="20"/>
-        </w:rPr>
-        <w:t>()</w:t>
-      </w:r>
-    </w:p>
-    <w:p>
-      <w:pPr>
-        <w:numPr>
-          <w:ilvl w:val="0"/>
-          <w:numId w:val="6"/>
-        </w:numPr>
-        <w:spacing w:before="100" w:beforeAutospacing="1" w:after="100" w:afterAutospacing="1" w:line="240" w:lineRule="auto"/>
-        <w:rPr>
-          <w:rFonts w:ascii="Times New Roman" w:eastAsia="Times New Roman" w:hAnsi="Times New Roman" w:cs="Times New Roman"/>
-          <w:sz w:val="24"/>
-          <w:szCs w:val="24"/>
-        </w:rPr>
-      </w:pPr>
-      <w:proofErr w:type="spellStart"/>
-      <w:r>
-        <w:rPr>
-          <w:rFonts w:ascii="Courier New" w:eastAsia="Times New Roman" w:hAnsi="Courier New" w:cs="Courier New"/>
-          <w:sz w:val="20"/>
-          <w:szCs w:val="20"/>
-        </w:rPr>
-        <w:t>displayLaptops</w:t>
-      </w:r>
-      <w:proofErr w:type="spellEnd"/>
-      <w:r>
-        <w:rPr>
-          <w:rFonts w:ascii="Courier New" w:eastAsia="Times New Roman" w:hAnsi="Courier New" w:cs="Courier New"/>
-          <w:sz w:val="20"/>
-          <w:szCs w:val="20"/>
-        </w:rPr>
-        <w:t>()</w:t>
-      </w:r>
-    </w:p>
-    <w:p>
-      <w:pPr>
-        <w:numPr>
-          <w:ilvl w:val="0"/>
-          <w:numId w:val="6"/>
-        </w:numPr>
-        <w:spacing w:before="100" w:beforeAutospacing="1" w:after="100" w:afterAutospacing="1" w:line="240" w:lineRule="auto"/>
-        <w:rPr>
-          <w:rFonts w:ascii="Times New Roman" w:eastAsia="Times New Roman" w:hAnsi="Times New Roman" w:cs="Times New Roman"/>
-          <w:sz w:val="24"/>
-          <w:szCs w:val="24"/>
-        </w:rPr>
-      </w:pPr>
-      <w:proofErr w:type="spellStart"/>
-      <w:r>
-        <w:rPr>
-          <w:rFonts w:ascii="Courier New" w:eastAsia="Times New Roman" w:hAnsi="Courier New" w:cs="Courier New"/>
-          <w:sz w:val="20"/>
-          <w:szCs w:val="20"/>
-        </w:rPr>
-        <w:t>updateLaptopStatus</w:t>
-      </w:r>
-      <w:proofErr w:type="spellEnd"/>
-      <w:r>
-        <w:rPr>
-          <w:rFonts w:ascii="Courier New" w:eastAsia="Times New Roman" w:hAnsi="Courier New" w:cs="Courier New"/>
-          <w:sz w:val="20"/>
-          <w:szCs w:val="20"/>
-        </w:rPr>
-        <w:t>()</w:t>
-      </w:r>
-    </w:p>
-    <w:p>
-      <w:pPr>
-        <w:spacing w:before="100" w:beforeAutospacing="1" w:after="100" w:afterAutospacing="1" w:line="240" w:lineRule="auto"/>
-        <w:rPr>
-          <w:rFonts w:ascii="Courier New" w:eastAsia="Times New Roman" w:hAnsi="Courier New" w:cs="Courier New"/>
-          <w:sz w:val="20"/>
-          <w:szCs w:val="20"/>
-        </w:rPr>
-      </w:pPr>
-    </w:p>
-    <w:p>
-      <w:pPr>
-        <w:spacing w:before="100" w:beforeAutospacing="1" w:after="100" w:afterAutospacing="1" w:line="240" w:lineRule="auto"/>
-        <w:rPr>
-          <w:rFonts w:ascii="Courier New" w:eastAsia="Times New Roman" w:hAnsi="Courier New" w:cs="Courier New"/>
-          <w:sz w:val="20"/>
-          <w:szCs w:val="20"/>
-        </w:rPr>
-      </w:pPr>
-    </w:p>
-    <w:p>
-      <w:pPr>
-        <w:spacing w:before="100" w:beforeAutospacing="1" w:after="100" w:afterAutospacing="1" w:line="240" w:lineRule="auto"/>
-        <w:rPr>
-          <w:rFonts w:ascii="Courier New" w:eastAsia="Times New Roman" w:hAnsi="Courier New" w:cs="Courier New"/>
-          <w:sz w:val="20"/>
-          <w:szCs w:val="20"/>
-        </w:rPr>
-      </w:pPr>
-    </w:p>
-    <w:p>
-      <w:pPr>
-        <w:spacing w:before="100" w:beforeAutospacing="1" w:after="100" w:afterAutospacing="1" w:line="240" w:lineRule="auto"/>
-        <w:rPr>
-          <w:rFonts w:ascii="Courier New" w:eastAsia="Times New Roman" w:hAnsi="Courier New" w:cs="Courier New"/>
-          <w:sz w:val="20"/>
-          <w:szCs w:val="20"/>
-        </w:rPr>
-      </w:pPr>
-    </w:p>
-    <w:p>
-      <w:pPr>
-        <w:spacing w:before="100" w:beforeAutospacing="1" w:after="100" w:afterAutospacing="1" w:line="240" w:lineRule="auto"/>
-        <w:rPr>
-          <w:rFonts w:ascii="Courier New" w:eastAsia="Times New Roman" w:hAnsi="Courier New" w:cs="Courier New"/>
-          <w:sz w:val="20"/>
-          <w:szCs w:val="20"/>
-        </w:rPr>
-      </w:pPr>
-    </w:p>
-    <w:p>
-      <w:pPr>
-        <w:spacing w:before="100" w:beforeAutospacing="1" w:after="100" w:afterAutospacing="1" w:line="240" w:lineRule="auto"/>
-        <w:rPr>
-          <w:rFonts w:ascii="Courier New" w:eastAsia="Times New Roman" w:hAnsi="Courier New" w:cs="Courier New"/>
-          <w:sz w:val="20"/>
-          <w:szCs w:val="20"/>
-        </w:rPr>
-      </w:pPr>
-    </w:p>
-    <w:p>
-      <w:pPr>
-        <w:spacing w:before="100" w:beforeAutospacing="1" w:after="100" w:afterAutospacing="1" w:line="240" w:lineRule="auto"/>
-        <w:rPr>
-          <w:rFonts w:ascii="Courier New" w:eastAsia="Times New Roman" w:hAnsi="Courier New" w:cs="Courier New"/>
-          <w:sz w:val="20"/>
-          <w:szCs w:val="20"/>
-        </w:rPr>
-      </w:pPr>
-    </w:p>
-    <w:p>
-      <w:pPr>
-        <w:spacing w:before="100" w:beforeAutospacing="1" w:after="100" w:afterAutospacing="1" w:line="240" w:lineRule="auto"/>
-        <w:rPr>
-          <w:rFonts w:ascii="Times New Roman" w:eastAsia="Times New Roman" w:hAnsi="Times New Roman" w:cs="Times New Roman"/>
-          <w:sz w:val="24"/>
-          <w:szCs w:val="24"/>
-        </w:rPr>
-      </w:pPr>
-    </w:p>
-    <w:p>
-      <w:pPr>
-        <w:spacing w:before="100" w:beforeAutospacing="1" w:after="100" w:afterAutospacing="1" w:line="240" w:lineRule="auto"/>
-        <w:rPr>
-          <w:rFonts w:ascii="Times New Roman" w:eastAsia="Times New Roman" w:hAnsi="Times New Roman" w:cs="Times New Roman"/>
-          <w:sz w:val="24"/>
-          <w:szCs w:val="24"/>
-        </w:rPr>
-      </w:pPr>
-    </w:p>
-    <w:p>
-      <w:pPr>
-        <w:spacing w:before="100" w:beforeAutospacing="1" w:after="100" w:afterAutospacing="1" w:line="240" w:lineRule="auto"/>
-        <w:outlineLvl w:val="2"/>
-        <w:rPr>
-          <w:rFonts w:ascii="Times New Roman" w:eastAsia="Times New Roman" w:hAnsi="Times New Roman" w:cs="Times New Roman"/>
-          <w:b/>
-          <w:bCs/>
-          <w:sz w:val="27"/>
-          <w:szCs w:val="27"/>
-        </w:rPr>
-      </w:pPr>
-      <w:r>
-        <w:rPr>
-          <w:rFonts w:ascii="Times New Roman" w:eastAsia="Times New Roman" w:hAnsi="Times New Roman" w:cs="Times New Roman"/>
-          <w:b/>
-          <w:bCs/>
-          <w:sz w:val="27"/>
-          <w:szCs w:val="27"/>
-        </w:rPr>
-        <w:lastRenderedPageBreak/>
         <w:t>Module 3: Booking and Rental Transactions</w:t>
       </w:r>
     </w:p>
@@ -2407,8 +2244,6 @@
           <w:szCs w:val="24"/>
         </w:rPr>
       </w:pPr>
-      <w:bookmarkStart w:id="0" w:name="_GoBack"/>
-      <w:bookmarkEnd w:id="0"/>
     </w:p>
     <w:p>
       <w:pPr>
@@ -2430,7 +2265,6 @@
           <w:sz w:val="36"/>
           <w:szCs w:val="36"/>
         </w:rPr>
-        <w:lastRenderedPageBreak/>
         <w:t>8. Conclusion</w:t>
       </w:r>
     </w:p>

</xml_diff>